<commit_message>
project 5 use context
</commit_message>
<xml_diff>
--- a/Tutorial/REACT NOTE.docx
+++ b/Tutorial/REACT NOTE.docx
@@ -110,7 +110,21 @@
         <w:rPr>
           <w:lang w:val="en-US"/>
         </w:rPr>
-        <w:t xml:space="preserve"> hook we use to manage the state variable where we if any state variable changes its value then the DOM object will re-render</w:t>
+        <w:t xml:space="preserve"> hook we use to manage the state variable where we if any state variable changes its </w:t>
+      </w:r>
+      <w:proofErr w:type="gramStart"/>
+      <w:r>
+        <w:rPr>
+          <w:lang w:val="en-US"/>
+        </w:rPr>
+        <w:t>value</w:t>
+      </w:r>
+      <w:proofErr w:type="gramEnd"/>
+      <w:r>
+        <w:rPr>
+          <w:lang w:val="en-US"/>
+        </w:rPr>
+        <w:t xml:space="preserve"> then the DOM object will re-render</w:t>
       </w:r>
       <w:r>
         <w:rPr>
@@ -277,7 +291,23 @@
           <w:highlight w:val="green"/>
           <w:lang w:val="en-US"/>
         </w:rPr>
-        <w:t>useState, useRef, useEffect,</w:t>
+        <w:t xml:space="preserve">useState, </w:t>
+      </w:r>
+      <w:proofErr w:type="spellStart"/>
+      <w:r>
+        <w:rPr>
+          <w:highlight w:val="green"/>
+          <w:lang w:val="en-US"/>
+        </w:rPr>
+        <w:t>useRef</w:t>
+      </w:r>
+      <w:proofErr w:type="spellEnd"/>
+      <w:r>
+        <w:rPr>
+          <w:highlight w:val="green"/>
+          <w:lang w:val="en-US"/>
+        </w:rPr>
+        <w:t>, useEffect,</w:t>
       </w:r>
       <w:r>
         <w:rPr>
@@ -286,6 +316,7 @@
         </w:rPr>
         <w:t xml:space="preserve"> </w:t>
       </w:r>
+      <w:proofErr w:type="spellStart"/>
       <w:r>
         <w:rPr>
           <w:highlight w:val="green"/>
@@ -293,13 +324,16 @@
         </w:rPr>
         <w:t>useCallback</w:t>
       </w:r>
-    </w:p>
-    <w:p>
-      <w:pPr>
-        <w:rPr>
-          <w:lang w:val="en-US"/>
-        </w:rPr>
-      </w:pPr>
+      <w:proofErr w:type="spellEnd"/>
+    </w:p>
+    <w:p>
+      <w:pPr>
+        <w:rPr>
+          <w:lang w:val="en-US"/>
+        </w:rPr>
+      </w:pPr>
+      <w:proofErr w:type="spellStart"/>
+      <w:proofErr w:type="gramStart"/>
       <w:r>
         <w:rPr>
           <w:highlight w:val="green"/>
@@ -307,6 +341,8 @@
         </w:rPr>
         <w:t>useCallback</w:t>
       </w:r>
+      <w:proofErr w:type="spellEnd"/>
+      <w:proofErr w:type="gramEnd"/>
       <w:r>
         <w:rPr>
           <w:lang w:val="en-US"/>
@@ -358,6 +394,7 @@
           <w:lang w:val="en-US"/>
         </w:rPr>
       </w:pPr>
+      <w:proofErr w:type="spellStart"/>
       <w:r>
         <w:rPr>
           <w:highlight w:val="green"/>
@@ -365,12 +402,19 @@
         </w:rPr>
         <w:t>useRef</w:t>
       </w:r>
+      <w:proofErr w:type="spellEnd"/>
       <w:r>
         <w:rPr>
           <w:lang w:val="en-US"/>
         </w:rPr>
         <w:t xml:space="preserve"> </w:t>
       </w:r>
+      <w:r>
+        <w:rPr>
+          <w:lang w:val="en-US"/>
+        </w:rPr>
+        <w:t>hook is use to take the reference of dom element in this case we got the reference of input box.</w:t>
+      </w:r>
     </w:p>
     <w:p>
       <w:r>
@@ -379,29 +423,445 @@
         </w:rPr>
         <w:t xml:space="preserve">here we use </w:t>
       </w:r>
+      <w:proofErr w:type="spellStart"/>
+      <w:proofErr w:type="gramStart"/>
       <w:r>
         <w:rPr>
           <w:highlight w:val="green"/>
         </w:rPr>
         <w:t>charAt</w:t>
       </w:r>
-      <w:r>
-        <w:rPr>
-          <w:highlight w:val="green"/>
-        </w:rPr>
-        <w:t>()</w:t>
+      <w:proofErr w:type="spellEnd"/>
+      <w:r>
+        <w:rPr>
+          <w:highlight w:val="green"/>
+        </w:rPr>
+        <w:t>(</w:t>
+      </w:r>
+      <w:proofErr w:type="gramEnd"/>
+      <w:r>
+        <w:rPr>
+          <w:highlight w:val="green"/>
+        </w:rPr>
+        <w:t>)</w:t>
       </w:r>
       <w:r>
         <w:t xml:space="preserve"> to find the character at that index.</w:t>
       </w:r>
     </w:p>
     <w:p>
+      <w:pPr>
+        <w:rPr>
+          <w:sz w:val="28"/>
+          <w:szCs w:val="28"/>
+          <w:u w:val="single"/>
+          <w:lang w:val="en-US"/>
+        </w:rPr>
+      </w:pPr>
       <w:r>
         <w:t xml:space="preserve"> </w:t>
       </w:r>
-    </w:p>
-    <w:p>
-      <w:pPr>
+      <w:r>
+        <w:rPr>
+          <w:sz w:val="28"/>
+          <w:szCs w:val="28"/>
+          <w:u w:val="single"/>
+          <w:lang w:val="en-US"/>
+        </w:rPr>
+        <w:t xml:space="preserve">Class </w:t>
+      </w:r>
+      <w:r>
+        <w:rPr>
+          <w:sz w:val="28"/>
+          <w:szCs w:val="28"/>
+          <w:u w:val="single"/>
+          <w:lang w:val="en-US"/>
+        </w:rPr>
+        <w:t>–</w:t>
+      </w:r>
+      <w:r>
+        <w:rPr>
+          <w:sz w:val="28"/>
+          <w:szCs w:val="28"/>
+          <w:u w:val="single"/>
+          <w:lang w:val="en-US"/>
+        </w:rPr>
+        <w:t xml:space="preserve"> </w:t>
+      </w:r>
+      <w:r>
+        <w:rPr>
+          <w:sz w:val="28"/>
+          <w:szCs w:val="28"/>
+          <w:u w:val="single"/>
+          <w:lang w:val="en-US"/>
+        </w:rPr>
+        <w:t>4</w:t>
+      </w:r>
+    </w:p>
+    <w:p>
+      <w:r>
+        <w:tab/>
+        <w:t xml:space="preserve">Here we created a currency converter webpage where we call our first Api and do our first costume component by using </w:t>
+      </w:r>
+      <w:proofErr w:type="spellStart"/>
+      <w:r>
+        <w:rPr>
+          <w:highlight w:val="green"/>
+        </w:rPr>
+        <w:t>useState</w:t>
+      </w:r>
+      <w:proofErr w:type="spellEnd"/>
+      <w:r>
+        <w:rPr>
+          <w:highlight w:val="green"/>
+        </w:rPr>
+        <w:t xml:space="preserve">, </w:t>
+      </w:r>
+      <w:proofErr w:type="gramStart"/>
+      <w:r>
+        <w:rPr>
+          <w:highlight w:val="green"/>
+        </w:rPr>
+        <w:t>fetch(</w:t>
+      </w:r>
+      <w:proofErr w:type="gramEnd"/>
+      <w:r>
+        <w:rPr>
+          <w:highlight w:val="green"/>
+        </w:rPr>
+        <w:t>)</w:t>
+      </w:r>
+      <w:r>
+        <w:t xml:space="preserve"> for API call</w:t>
+      </w:r>
+      <w:r>
+        <w:t xml:space="preserve"> how to pass props and how to destructor it</w:t>
+      </w:r>
+      <w:r>
+        <w:t>.</w:t>
+      </w:r>
+      <w:r>
+        <w:t xml:space="preserve"> Dropdown props data integration was a challenge for me.</w:t>
+      </w:r>
+    </w:p>
+    <w:p>
+      <w:pPr>
+        <w:rPr>
+          <w:sz w:val="28"/>
+          <w:szCs w:val="28"/>
+          <w:u w:val="single"/>
+          <w:lang w:val="en-US"/>
+        </w:rPr>
+      </w:pPr>
+      <w:r>
+        <w:rPr>
+          <w:sz w:val="28"/>
+          <w:szCs w:val="28"/>
+          <w:u w:val="single"/>
+          <w:lang w:val="en-US"/>
+        </w:rPr>
+        <w:t xml:space="preserve">Class </w:t>
+      </w:r>
+      <w:r>
+        <w:rPr>
+          <w:sz w:val="28"/>
+          <w:szCs w:val="28"/>
+          <w:u w:val="single"/>
+          <w:lang w:val="en-US"/>
+        </w:rPr>
+        <w:t>–</w:t>
+      </w:r>
+      <w:r>
+        <w:rPr>
+          <w:sz w:val="28"/>
+          <w:szCs w:val="28"/>
+          <w:u w:val="single"/>
+          <w:lang w:val="en-US"/>
+        </w:rPr>
+        <w:t xml:space="preserve"> </w:t>
+      </w:r>
+      <w:r>
+        <w:rPr>
+          <w:sz w:val="28"/>
+          <w:szCs w:val="28"/>
+          <w:u w:val="single"/>
+          <w:lang w:val="en-US"/>
+        </w:rPr>
+        <w:t>5</w:t>
+      </w:r>
+    </w:p>
+    <w:p>
+      <w:pPr>
+        <w:spacing w:after="0"/>
+        <w:rPr>
+          <w:lang w:val="en-US"/>
+        </w:rPr>
+      </w:pPr>
+      <w:r>
+        <w:rPr>
+          <w:lang w:val="en-US"/>
+        </w:rPr>
+        <w:tab/>
+        <w:t xml:space="preserve">Here we know about </w:t>
+      </w:r>
+      <w:r>
+        <w:rPr>
+          <w:highlight w:val="green"/>
+          <w:lang w:val="en-US"/>
+        </w:rPr>
+        <w:t>React Router</w:t>
+      </w:r>
+      <w:r>
+        <w:rPr>
+          <w:lang w:val="en-US"/>
+        </w:rPr>
+        <w:t xml:space="preserve"> where we created multiple components first in </w:t>
+      </w:r>
+      <w:proofErr w:type="spellStart"/>
+      <w:r>
+        <w:rPr>
+          <w:lang w:val="en-US"/>
+        </w:rPr>
+        <w:t>main.tsx</w:t>
+      </w:r>
+      <w:proofErr w:type="spellEnd"/>
+      <w:r>
+        <w:rPr>
+          <w:lang w:val="en-US"/>
+        </w:rPr>
+        <w:t xml:space="preserve"> </w:t>
+      </w:r>
+    </w:p>
+    <w:p>
+      <w:pPr>
+        <w:spacing w:after="0"/>
+        <w:rPr>
+          <w:lang w:val="en-US"/>
+        </w:rPr>
+      </w:pPr>
+      <w:r>
+        <w:rPr>
+          <w:lang w:val="en-US"/>
+        </w:rPr>
+        <w:t xml:space="preserve">We pass the </w:t>
+      </w:r>
+      <w:proofErr w:type="spellStart"/>
+      <w:r>
+        <w:rPr>
+          <w:highlight w:val="green"/>
+        </w:rPr>
+        <w:t>RouterProvider</w:t>
+      </w:r>
+      <w:proofErr w:type="spellEnd"/>
+      <w:r>
+        <w:t xml:space="preserve"> </w:t>
+      </w:r>
+      <w:r>
+        <w:rPr>
+          <w:lang w:val="en-US"/>
+        </w:rPr>
+        <w:t xml:space="preserve">component and pass the props {router} where router is initialized in top </w:t>
+      </w:r>
+    </w:p>
+    <w:p>
+      <w:pPr>
+        <w:spacing w:after="0"/>
+        <w:rPr>
+          <w:lang w:val="en-US"/>
+        </w:rPr>
+      </w:pPr>
+      <w:r>
+        <w:rPr>
+          <w:lang w:val="en-US"/>
+        </w:rPr>
+        <w:t xml:space="preserve">It will initialize after calling </w:t>
+      </w:r>
+      <w:proofErr w:type="spellStart"/>
+      <w:proofErr w:type="gramStart"/>
+      <w:r>
+        <w:rPr>
+          <w:highlight w:val="green"/>
+          <w:lang w:val="en-US"/>
+        </w:rPr>
+        <w:t>createBrowserRouter</w:t>
+      </w:r>
+      <w:proofErr w:type="spellEnd"/>
+      <w:r>
+        <w:rPr>
+          <w:highlight w:val="green"/>
+          <w:lang w:val="en-US"/>
+        </w:rPr>
+        <w:t>(</w:t>
+      </w:r>
+      <w:proofErr w:type="gramEnd"/>
+      <w:r>
+        <w:rPr>
+          <w:highlight w:val="green"/>
+          <w:lang w:val="en-US"/>
+        </w:rPr>
+        <w:t>)</w:t>
+      </w:r>
+      <w:r>
+        <w:rPr>
+          <w:lang w:val="en-US"/>
+        </w:rPr>
+        <w:t xml:space="preserve">   which pass the array of object as parameter . in </w:t>
+      </w:r>
+      <w:proofErr w:type="gramStart"/>
+      <w:r>
+        <w:rPr>
+          <w:lang w:val="en-US"/>
+        </w:rPr>
+        <w:t>the each</w:t>
+      </w:r>
+      <w:proofErr w:type="gramEnd"/>
+      <w:r>
+        <w:rPr>
+          <w:lang w:val="en-US"/>
+        </w:rPr>
+        <w:t xml:space="preserve"> object of array contain 2 keys path</w:t>
+      </w:r>
+      <w:r>
+        <w:rPr>
+          <w:lang w:val="en-US"/>
+        </w:rPr>
+        <w:t xml:space="preserve"> (contain the router path)</w:t>
+      </w:r>
+      <w:r>
+        <w:rPr>
+          <w:lang w:val="en-US"/>
+        </w:rPr>
+        <w:t xml:space="preserve"> and element</w:t>
+      </w:r>
+      <w:r>
+        <w:rPr>
+          <w:lang w:val="en-US"/>
+        </w:rPr>
+        <w:t xml:space="preserve"> (corresponding component)</w:t>
+      </w:r>
+      <w:r>
+        <w:rPr>
+          <w:lang w:val="en-US"/>
+        </w:rPr>
+        <w:t xml:space="preserve"> if the have any child then children </w:t>
+      </w:r>
+      <w:r>
+        <w:rPr>
+          <w:lang w:val="en-US"/>
+        </w:rPr>
+        <w:t>key which is an another array of same object type.</w:t>
+      </w:r>
+    </w:p>
+    <w:p>
+      <w:pPr>
+        <w:spacing w:after="0"/>
+      </w:pPr>
+      <w:proofErr w:type="gramStart"/>
+      <w:r>
+        <w:rPr>
+          <w:lang w:val="en-US"/>
+        </w:rPr>
+        <w:t>And  parent</w:t>
+      </w:r>
+      <w:proofErr w:type="gramEnd"/>
+      <w:r>
+        <w:rPr>
+          <w:lang w:val="en-US"/>
+        </w:rPr>
+        <w:t xml:space="preserve"> component diffidently contain </w:t>
+      </w:r>
+      <w:r>
+        <w:rPr>
+          <w:highlight w:val="green"/>
+          <w:lang w:val="en-US"/>
+        </w:rPr>
+        <w:t>&lt;</w:t>
+      </w:r>
+      <w:r>
+        <w:rPr>
+          <w:highlight w:val="green"/>
+        </w:rPr>
+        <w:t>Outlet</w:t>
+      </w:r>
+      <w:r>
+        <w:rPr>
+          <w:highlight w:val="green"/>
+        </w:rPr>
+        <w:t xml:space="preserve"> /&gt;</w:t>
+      </w:r>
+      <w:r>
+        <w:t xml:space="preserve"> where child components are render here.</w:t>
+      </w:r>
+    </w:p>
+    <w:p>
+      <w:pPr>
+        <w:spacing w:after="0"/>
+      </w:pPr>
+      <w:r>
+        <w:t xml:space="preserve">And we </w:t>
+      </w:r>
+      <w:proofErr w:type="spellStart"/>
+      <w:r>
+        <w:t>lerned</w:t>
+      </w:r>
+      <w:proofErr w:type="spellEnd"/>
+      <w:r>
+        <w:t xml:space="preserve"> about </w:t>
+      </w:r>
+      <w:r>
+        <w:rPr>
+          <w:highlight w:val="green"/>
+        </w:rPr>
+        <w:t>Link</w:t>
+      </w:r>
+      <w:r>
+        <w:rPr>
+          <w:highlight w:val="green"/>
+        </w:rPr>
+        <w:t xml:space="preserve"> and </w:t>
+      </w:r>
+      <w:proofErr w:type="spellStart"/>
+      <w:r>
+        <w:rPr>
+          <w:highlight w:val="green"/>
+        </w:rPr>
+        <w:t>NavLink</w:t>
+      </w:r>
+      <w:proofErr w:type="spellEnd"/>
+      <w:r>
+        <w:t xml:space="preserve"> component both are </w:t>
+      </w:r>
+      <w:proofErr w:type="gramStart"/>
+      <w:r>
+        <w:t>contain</w:t>
+      </w:r>
+      <w:proofErr w:type="gramEnd"/>
+      <w:r>
+        <w:t xml:space="preserve"> a </w:t>
+      </w:r>
+      <w:r>
+        <w:rPr>
+          <w:highlight w:val="green"/>
+        </w:rPr>
+        <w:t>to</w:t>
+      </w:r>
+      <w:r>
+        <w:t xml:space="preserve"> prop where the router path will define.</w:t>
+      </w:r>
+    </w:p>
+    <w:p>
+      <w:pPr>
+        <w:spacing w:after="0"/>
+      </w:pPr>
+    </w:p>
+    <w:p>
+      <w:pPr>
+        <w:spacing w:after="0"/>
+      </w:pPr>
+    </w:p>
+    <w:p>
+      <w:pPr>
+        <w:spacing w:after="0"/>
         <w:rPr>
           <w:lang w:val="en-US"/>
         </w:rPr>

</xml_diff>